<commit_message>
updates to RMD and readme and output formats
</commit_message>
<xml_diff>
--- a/Lecture7.docx
+++ b/Lecture7.docx
@@ -901,6 +901,34 @@
           <w:rStyle w:val="VerbatimChar"/>
         </w:rPr>
         <w:t xml:space="preserve">## [21] stringi_1.1.2    scales_0.4.1     backports_1.0.4</w:t>
+      </w:r>
+    </w:p>
+    <w:p>
+      <w:pPr>
+        <w:pStyle w:val="SourceCode"/>
+      </w:pPr>
+      <w:r>
+        <w:rPr>
+          <w:rStyle w:val="KeywordTok"/>
+        </w:rPr>
+        <w:t xml:space="preserve">ls</w:t>
+      </w:r>
+      <w:r>
+        <w:rPr>
+          <w:rStyle w:val="NormalTok"/>
+        </w:rPr>
+        <w:t xml:space="preserve">()</w:t>
+      </w:r>
+    </w:p>
+    <w:p>
+      <w:pPr>
+        <w:pStyle w:val="SourceCode"/>
+      </w:pPr>
+      <w:r>
+        <w:rPr>
+          <w:rStyle w:val="VerbatimChar"/>
+        </w:rPr>
+        <w:t xml:space="preserve">## character(0)</w:t>
       </w:r>
     </w:p>
     <w:p>
@@ -9633,9 +9661,2192 @@
       <w:pPr>
         <w:pStyle w:val="Heading2"/>
       </w:pPr>
-      <w:bookmarkStart w:id="50" w:name="check-environment-again-at-end"/>
+      <w:bookmarkStart w:id="50" w:name="nested-data-structures"/>
       <w:bookmarkEnd w:id="50"/>
       <w:r>
+        <w:t xml:space="preserve">Nested Data Structures</w:t>
+      </w:r>
+    </w:p>
+    <w:p>
+      <w:pPr>
+        <w:pStyle w:val="FirstParagraph"/>
+      </w:pPr>
+      <w:r>
+        <w:t xml:space="preserve">Many datasets have more than 1 measure for each "case or subject" in the dataset - in other words, the measurements are nested within the subjects (cases). Not only do we have more than 1 measurement per subject, we often take these measurements at multiple times (time nested within measurements nested within subjects). Sometimes the subjects themselves are nested within higher "structures" we are interested in - such as subjects living within households or students in a classroom and those households are then nested within neighborhoods or classrooms within schools - or patients within units within hospitals, and so on... The possibilities are limitless.</w:t>
+      </w:r>
+    </w:p>
+    <w:p>
+      <w:pPr>
+        <w:pStyle w:val="BodyText"/>
+      </w:pPr>
+      <w:r>
+        <w:t xml:space="preserve">Thus, even we have "tidy" data, we want to change it around and restructure it so that we can access the data at the level we want. Often the level of measurement may change - for example, sometimes we may be interested in the patients as the level of outcome of interest and othertimes we're interested in the hospital units as the level of interest.</w:t>
+      </w:r>
+    </w:p>
+    <w:p>
+      <w:pPr>
+        <w:pStyle w:val="Heading3"/>
+      </w:pPr>
+      <w:bookmarkStart w:id="51" w:name="the-nested-or-hierarchical-structure-of-the-pesticide-data"/>
+      <w:bookmarkEnd w:id="51"/>
+      <w:r>
+        <w:t xml:space="preserve">The nested (or hierarchical) structure of the Pesticide Data</w:t>
+      </w:r>
+    </w:p>
+    <w:p>
+      <w:pPr>
+        <w:pStyle w:val="FirstParagraph"/>
+      </w:pPr>
+      <w:r>
+        <w:t xml:space="preserve">This Pesticide dataset is a very "long" (or "tall") dataset since this is a 3-level "nested" dataset where the 388 pesticide chemical measurements are "nested" -&gt; within counties which are "nested" -&gt; within states (which is within the United States).</w:t>
+      </w:r>
+    </w:p>
+    <w:p>
+      <w:pPr>
+        <w:pStyle w:val="Heading3"/>
+      </w:pPr>
+      <w:bookmarkStart w:id="52" w:name="example-nested-data-structure---diagrammer-graphic"/>
+      <w:bookmarkEnd w:id="52"/>
+      <w:r>
+        <w:t xml:space="preserve">Example Nested Data Structure -</w:t>
+      </w:r>
+      <w:r>
+        <w:t xml:space="preserve"> </w:t>
+      </w:r>
+      <w:r>
+        <w:rPr>
+          <w:rStyle w:val="VerbatimChar"/>
+        </w:rPr>
+        <w:t xml:space="preserve">DiagrammeR</w:t>
+      </w:r>
+      <w:r>
+        <w:t xml:space="preserve"> </w:t>
+      </w:r>
+      <w:r>
+        <w:t xml:space="preserve">Graphic</w:t>
+      </w:r>
+    </w:p>
+    <w:p>
+      <w:pPr>
+        <w:pStyle w:val="FirstParagraph"/>
+      </w:pPr>
+      <w:r>
+        <w:t xml:space="preserve">The figure below was generated using a cool package called</w:t>
+      </w:r>
+      <w:r>
+        <w:t xml:space="preserve"> </w:t>
+      </w:r>
+      <w:r>
+        <w:rPr>
+          <w:rStyle w:val="VerbatimChar"/>
+        </w:rPr>
+        <w:t xml:space="preserve">DiagrammeR</w:t>
+      </w:r>
+      <w:r>
+        <w:t xml:space="preserve">, which you can learn more about at</w:t>
+      </w:r>
+      <w:r>
+        <w:t xml:space="preserve"> </w:t>
+      </w:r>
+      <w:hyperlink r:id="rId53">
+        <w:r>
+          <w:rPr>
+            <w:rStyle w:val="Hyperlink"/>
+          </w:rPr>
+          <w:t xml:space="preserve">http://rich-iannone.github.io/DiagrammeR/index.html</w:t>
+        </w:r>
+      </w:hyperlink>
+      <w:r>
+        <w:t xml:space="preserve">. The RED circles represent states (S1, S2, S3, ...); the GREEN circles represent the counties (c1, c2, c3, ...) and the ORANGE circles represent the pesticides (p1, p2, p3, ...).</w:t>
+      </w:r>
+    </w:p>
+    <w:p>
+      <w:pPr>
+        <w:pStyle w:val="BodyText"/>
+      </w:pPr>
+      <w:r>
+        <w:drawing>
+          <wp:inline>
+            <wp:extent cx="4787434" cy="2776712"/>
+            <wp:effectExtent b="0" l="0" r="0" t="0"/>
+            <wp:docPr descr="" id="1" name="Picture"/>
+            <a:graphic>
+              <a:graphicData uri="http://schemas.openxmlformats.org/drawingml/2006/picture">
+                <pic:pic>
+                  <pic:nvPicPr>
+                    <pic:cNvPr descr="Lecture7_files/figure-docx/unnamed-chunk-24-1.png" id="0" name="Picture"/>
+                    <pic:cNvPicPr>
+                      <a:picLocks noChangeArrowheads="1" noChangeAspect="1"/>
+                    </pic:cNvPicPr>
+                  </pic:nvPicPr>
+                  <pic:blipFill>
+                    <a:blip r:embed="rId54"/>
+                    <a:stretch>
+                      <a:fillRect/>
+                    </a:stretch>
+                  </pic:blipFill>
+                  <pic:spPr bwMode="auto">
+                    <a:xfrm>
+                      <a:off x="0" y="0"/>
+                      <a:ext cx="4787434" cy="2776712"/>
+                    </a:xfrm>
+                    <a:prstGeom prst="rect">
+                      <a:avLst/>
+                    </a:prstGeom>
+                    <a:noFill/>
+                    <a:ln w="9525">
+                      <a:noFill/>
+                      <a:headEnd/>
+                      <a:tailEnd/>
+                    </a:ln>
+                  </pic:spPr>
+                </pic:pic>
+              </a:graphicData>
+            </a:graphic>
+          </wp:inline>
+        </w:drawing>
+      </w:r>
+    </w:p>
+    <w:p>
+      <w:pPr>
+        <w:pStyle w:val="Heading3"/>
+      </w:pPr>
+      <w:bookmarkStart w:id="55" w:name="another-fun-graph-to-visualize-this"/>
+      <w:bookmarkEnd w:id="55"/>
+      <w:r>
+        <w:t xml:space="preserve">Another fun graph to visualize this</w:t>
+      </w:r>
+    </w:p>
+    <w:p>
+      <w:pPr>
+        <w:pStyle w:val="FirstParagraph"/>
+      </w:pPr>
+      <w:r>
+        <w:t xml:space="preserve">The varying grey-shaded nodes represent the different pesticides.</w:t>
+      </w:r>
+    </w:p>
+    <w:p>
+      <w:pPr>
+        <w:pStyle w:val="BodyText"/>
+      </w:pPr>
+      <w:r>
+        <w:drawing>
+          <wp:inline>
+            <wp:extent cx="4787434" cy="2776712"/>
+            <wp:effectExtent b="0" l="0" r="0" t="0"/>
+            <wp:docPr descr="" id="1" name="Picture"/>
+            <a:graphic>
+              <a:graphicData uri="http://schemas.openxmlformats.org/drawingml/2006/picture">
+                <pic:pic>
+                  <pic:nvPicPr>
+                    <pic:cNvPr descr="Lecture7_files/figure-docx/unnamed-chunk-25-1.png" id="0" name="Picture"/>
+                    <pic:cNvPicPr>
+                      <a:picLocks noChangeArrowheads="1" noChangeAspect="1"/>
+                    </pic:cNvPicPr>
+                  </pic:nvPicPr>
+                  <pic:blipFill>
+                    <a:blip r:embed="rId56"/>
+                    <a:stretch>
+                      <a:fillRect/>
+                    </a:stretch>
+                  </pic:blipFill>
+                  <pic:spPr bwMode="auto">
+                    <a:xfrm>
+                      <a:off x="0" y="0"/>
+                      <a:ext cx="4787434" cy="2776712"/>
+                    </a:xfrm>
+                    <a:prstGeom prst="rect">
+                      <a:avLst/>
+                    </a:prstGeom>
+                    <a:noFill/>
+                    <a:ln w="9525">
+                      <a:noFill/>
+                      <a:headEnd/>
+                      <a:tailEnd/>
+                    </a:ln>
+                  </pic:spPr>
+                </pic:pic>
+              </a:graphicData>
+            </a:graphic>
+          </wp:inline>
+        </w:drawing>
+      </w:r>
+    </w:p>
+    <w:p>
+      <w:pPr>
+        <w:pStyle w:val="Heading2"/>
+      </w:pPr>
+      <w:bookmarkStart w:id="57" w:name="restructure-pesticides-data-from-long-to-wide"/>
+      <w:bookmarkEnd w:id="57"/>
+      <w:r>
+        <w:t xml:space="preserve">Restructure Pesticides Data from "long" to "wide"</w:t>
+      </w:r>
+    </w:p>
+    <w:p>
+      <w:pPr>
+        <w:pStyle w:val="FirstParagraph"/>
+      </w:pPr>
+      <w:r>
+        <w:t xml:space="preserve">The primary functions we will explore here are</w:t>
+      </w:r>
+      <w:r>
+        <w:t xml:space="preserve"> </w:t>
+      </w:r>
+      <w:r>
+        <w:rPr>
+          <w:rStyle w:val="VerbatimChar"/>
+        </w:rPr>
+        <w:t xml:space="preserve">spread()</w:t>
+      </w:r>
+      <w:r>
+        <w:t xml:space="preserve"> </w:t>
+      </w:r>
+      <w:r>
+        <w:t xml:space="preserve">and</w:t>
+      </w:r>
+      <w:r>
+        <w:t xml:space="preserve"> </w:t>
+      </w:r>
+      <w:r>
+        <w:rPr>
+          <w:rStyle w:val="VerbatimChar"/>
+        </w:rPr>
+        <w:t xml:space="preserve">gather()</w:t>
+      </w:r>
+      <w:r>
+        <w:t xml:space="preserve"> </w:t>
+      </w:r>
+      <w:r>
+        <w:t xml:space="preserve">from the</w:t>
+      </w:r>
+      <w:r>
+        <w:t xml:space="preserve"> </w:t>
+      </w:r>
+      <w:r>
+        <w:rPr>
+          <w:rStyle w:val="VerbatimChar"/>
+        </w:rPr>
+        <w:t xml:space="preserve">tidyr</w:t>
+      </w:r>
+      <w:r>
+        <w:t xml:space="preserve"> </w:t>
+      </w:r>
+      <w:r>
+        <w:t xml:space="preserve">package.</w:t>
+      </w:r>
+    </w:p>
+    <w:p>
+      <w:pPr>
+        <w:pStyle w:val="BodyText"/>
+      </w:pPr>
+      <w:r>
+        <w:t xml:space="preserve">So, what if wanted the 388 pesticides to each have their own column (i.e. separate variables for each pesticide level). In this case we are moving pesticide level from a row in the "avgEst" average estimate into it's own column.</w:t>
+      </w:r>
+    </w:p>
+    <w:p>
+      <w:pPr>
+        <w:pStyle w:val="BodyText"/>
+      </w:pPr>
+      <w:r>
+        <w:t xml:space="preserve">We want to</w:t>
+      </w:r>
+      <w:r>
+        <w:t xml:space="preserve"> </w:t>
+      </w:r>
+      <w:r>
+        <w:rPr>
+          <w:rStyle w:val="VerbatimChar"/>
+        </w:rPr>
+        <w:t xml:space="preserve">spread()</w:t>
+      </w:r>
+      <w:r>
+        <w:t xml:space="preserve"> </w:t>
+      </w:r>
+      <w:r>
+        <w:t xml:space="preserve">the pesticides from rows out into columns - thus making the dataset "wider". To make this easier to see, let's just focus on Florida (STATE_CODE = 12) and let's just look at 3 pesticides: "Atrazine", "Glyphosate", and "Malathion".</w:t>
+      </w:r>
+    </w:p>
+    <w:p>
+      <w:pPr>
+        <w:pStyle w:val="BodyText"/>
+      </w:pPr>
+      <w:r>
+        <w:t xml:space="preserve">This newly created dataset should have the number of rows equal to the counties who used Atrazine or Glyphosate or Malathion. The</w:t>
+      </w:r>
+      <w:r>
+        <w:t xml:space="preserve"> </w:t>
+      </w:r>
+      <w:r>
+        <w:rPr>
+          <w:rStyle w:val="VerbatimChar"/>
+        </w:rPr>
+        <w:t xml:space="preserve">sum()</w:t>
+      </w:r>
+      <w:r>
+        <w:t xml:space="preserve"> </w:t>
+      </w:r>
+      <w:r>
+        <w:t xml:space="preserve">statements below count the number of TRUE values for each condition. Check this again the</w:t>
+      </w:r>
+      <w:r>
+        <w:t xml:space="preserve"> </w:t>
+      </w:r>
+      <w:r>
+        <w:rPr>
+          <w:rStyle w:val="VerbatimChar"/>
+        </w:rPr>
+        <w:t xml:space="preserve">dim()</w:t>
+      </w:r>
+      <w:r>
+        <w:t xml:space="preserve"> </w:t>
+      </w:r>
+      <w:r>
+        <w:t xml:space="preserve">rows for the final dataset as a quick check. [The answer is 60 + 67 + 64 = 191.] Also, we will only keep the COMPOUND, COUNTY_CODE, and avgEst.</w:t>
+      </w:r>
+    </w:p>
+    <w:p>
+      <w:pPr>
+        <w:pStyle w:val="SourceCode"/>
+      </w:pPr>
+      <w:r>
+        <w:rPr>
+          <w:rStyle w:val="CommentTok"/>
+        </w:rPr>
+        <w:t xml:space="preserve"># number of Florida Counties who used Atrazine</w:t>
+      </w:r>
+      <w:r>
+        <w:br w:type="textWrapping"/>
+      </w:r>
+      <w:r>
+        <w:rPr>
+          <w:rStyle w:val="KeywordTok"/>
+        </w:rPr>
+        <w:t xml:space="preserve">sum</w:t>
+      </w:r>
+      <w:r>
+        <w:rPr>
+          <w:rStyle w:val="NormalTok"/>
+        </w:rPr>
+        <w:t xml:space="preserve">(FL_subset$COMPOUND ==</w:t>
+      </w:r>
+      <w:r>
+        <w:rPr>
+          <w:rStyle w:val="StringTok"/>
+        </w:rPr>
+        <w:t xml:space="preserve"> "Atrazine"</w:t>
+      </w:r>
+      <w:r>
+        <w:rPr>
+          <w:rStyle w:val="NormalTok"/>
+        </w:rPr>
+        <w:t xml:space="preserve">)</w:t>
+      </w:r>
+    </w:p>
+    <w:p>
+      <w:pPr>
+        <w:pStyle w:val="SourceCode"/>
+      </w:pPr>
+      <w:r>
+        <w:rPr>
+          <w:rStyle w:val="VerbatimChar"/>
+        </w:rPr>
+        <w:t xml:space="preserve">## [1] 60</w:t>
+      </w:r>
+    </w:p>
+    <w:p>
+      <w:pPr>
+        <w:pStyle w:val="SourceCode"/>
+      </w:pPr>
+      <w:r>
+        <w:rPr>
+          <w:rStyle w:val="CommentTok"/>
+        </w:rPr>
+        <w:t xml:space="preserve"># number of Florida Counties who used Glyphosate</w:t>
+      </w:r>
+      <w:r>
+        <w:br w:type="textWrapping"/>
+      </w:r>
+      <w:r>
+        <w:rPr>
+          <w:rStyle w:val="KeywordTok"/>
+        </w:rPr>
+        <w:t xml:space="preserve">sum</w:t>
+      </w:r>
+      <w:r>
+        <w:rPr>
+          <w:rStyle w:val="NormalTok"/>
+        </w:rPr>
+        <w:t xml:space="preserve">(FL_subset$COMPOUND ==</w:t>
+      </w:r>
+      <w:r>
+        <w:rPr>
+          <w:rStyle w:val="StringTok"/>
+        </w:rPr>
+        <w:t xml:space="preserve"> "Glyphosate"</w:t>
+      </w:r>
+      <w:r>
+        <w:rPr>
+          <w:rStyle w:val="NormalTok"/>
+        </w:rPr>
+        <w:t xml:space="preserve">)</w:t>
+      </w:r>
+    </w:p>
+    <w:p>
+      <w:pPr>
+        <w:pStyle w:val="SourceCode"/>
+      </w:pPr>
+      <w:r>
+        <w:rPr>
+          <w:rStyle w:val="VerbatimChar"/>
+        </w:rPr>
+        <w:t xml:space="preserve">## [1] 67</w:t>
+      </w:r>
+    </w:p>
+    <w:p>
+      <w:pPr>
+        <w:pStyle w:val="SourceCode"/>
+      </w:pPr>
+      <w:r>
+        <w:rPr>
+          <w:rStyle w:val="CommentTok"/>
+        </w:rPr>
+        <w:t xml:space="preserve"># number of Florida Counties who used Malathion</w:t>
+      </w:r>
+      <w:r>
+        <w:br w:type="textWrapping"/>
+      </w:r>
+      <w:r>
+        <w:rPr>
+          <w:rStyle w:val="KeywordTok"/>
+        </w:rPr>
+        <w:t xml:space="preserve">sum</w:t>
+      </w:r>
+      <w:r>
+        <w:rPr>
+          <w:rStyle w:val="NormalTok"/>
+        </w:rPr>
+        <w:t xml:space="preserve">(FL_subset$COMPOUND ==</w:t>
+      </w:r>
+      <w:r>
+        <w:rPr>
+          <w:rStyle w:val="StringTok"/>
+        </w:rPr>
+        <w:t xml:space="preserve"> "Malathion"</w:t>
+      </w:r>
+      <w:r>
+        <w:rPr>
+          <w:rStyle w:val="NormalTok"/>
+        </w:rPr>
+        <w:t xml:space="preserve">)</w:t>
+      </w:r>
+    </w:p>
+    <w:p>
+      <w:pPr>
+        <w:pStyle w:val="SourceCode"/>
+      </w:pPr>
+      <w:r>
+        <w:rPr>
+          <w:rStyle w:val="VerbatimChar"/>
+        </w:rPr>
+        <w:t xml:space="preserve">## [1] 64</w:t>
+      </w:r>
+    </w:p>
+    <w:p>
+      <w:pPr>
+        <w:pStyle w:val="SourceCode"/>
+      </w:pPr>
+      <w:r>
+        <w:rPr>
+          <w:rStyle w:val="NormalTok"/>
+        </w:rPr>
+        <w:t xml:space="preserve">FL_3pest &lt;-</w:t>
+      </w:r>
+      <w:r>
+        <w:rPr>
+          <w:rStyle w:val="StringTok"/>
+        </w:rPr>
+        <w:t xml:space="preserve"> </w:t>
+      </w:r>
+      <w:r>
+        <w:rPr>
+          <w:rStyle w:val="NormalTok"/>
+        </w:rPr>
+        <w:t xml:space="preserve">Pesticides %&gt;%</w:t>
+      </w:r>
+      <w:r>
+        <w:br w:type="textWrapping"/>
+      </w:r>
+      <w:r>
+        <w:rPr>
+          <w:rStyle w:val="StringTok"/>
+        </w:rPr>
+        <w:t xml:space="preserve">  </w:t>
+      </w:r>
+      <w:r>
+        <w:rPr>
+          <w:rStyle w:val="KeywordTok"/>
+        </w:rPr>
+        <w:t xml:space="preserve">filter</w:t>
+      </w:r>
+      <w:r>
+        <w:rPr>
+          <w:rStyle w:val="NormalTok"/>
+        </w:rPr>
+        <w:t xml:space="preserve">(STATE_CODE ==</w:t>
+      </w:r>
+      <w:r>
+        <w:rPr>
+          <w:rStyle w:val="StringTok"/>
+        </w:rPr>
+        <w:t xml:space="preserve"> </w:t>
+      </w:r>
+      <w:r>
+        <w:rPr>
+          <w:rStyle w:val="DecValTok"/>
+        </w:rPr>
+        <w:t xml:space="preserve">12</w:t>
+      </w:r>
+      <w:r>
+        <w:rPr>
+          <w:rStyle w:val="NormalTok"/>
+        </w:rPr>
+        <w:t xml:space="preserve">) %&gt;%</w:t>
+      </w:r>
+      <w:r>
+        <w:br w:type="textWrapping"/>
+      </w:r>
+      <w:r>
+        <w:rPr>
+          <w:rStyle w:val="StringTok"/>
+        </w:rPr>
+        <w:t xml:space="preserve">  </w:t>
+      </w:r>
+      <w:r>
+        <w:rPr>
+          <w:rStyle w:val="KeywordTok"/>
+        </w:rPr>
+        <w:t xml:space="preserve">filter</w:t>
+      </w:r>
+      <w:r>
+        <w:rPr>
+          <w:rStyle w:val="NormalTok"/>
+        </w:rPr>
+        <w:t xml:space="preserve">(COMPOUND %in%</w:t>
+      </w:r>
+      <w:r>
+        <w:rPr>
+          <w:rStyle w:val="StringTok"/>
+        </w:rPr>
+        <w:t xml:space="preserve"> </w:t>
+      </w:r>
+      <w:r>
+        <w:rPr>
+          <w:rStyle w:val="KeywordTok"/>
+        </w:rPr>
+        <w:t xml:space="preserve">c</w:t>
+      </w:r>
+      <w:r>
+        <w:rPr>
+          <w:rStyle w:val="NormalTok"/>
+        </w:rPr>
+        <w:t xml:space="preserve">(</w:t>
+      </w:r>
+      <w:r>
+        <w:rPr>
+          <w:rStyle w:val="StringTok"/>
+        </w:rPr>
+        <w:t xml:space="preserve">"Atrazine"</w:t>
+      </w:r>
+      <w:r>
+        <w:rPr>
+          <w:rStyle w:val="NormalTok"/>
+        </w:rPr>
+        <w:t xml:space="preserve">,</w:t>
+      </w:r>
+      <w:r>
+        <w:br w:type="textWrapping"/>
+      </w:r>
+      <w:r>
+        <w:rPr>
+          <w:rStyle w:val="NormalTok"/>
+        </w:rPr>
+        <w:t xml:space="preserve"> </w:t>
+      </w:r>
+      <w:r>
+        <w:rPr>
+          <w:rStyle w:val="NormalTok"/>
+        </w:rPr>
+        <w:t xml:space="preserve"> </w:t>
+      </w:r>
+      <w:r>
+        <w:rPr>
+          <w:rStyle w:val="NormalTok"/>
+        </w:rPr>
+        <w:t xml:space="preserve"> </w:t>
+      </w:r>
+      <w:r>
+        <w:rPr>
+          <w:rStyle w:val="NormalTok"/>
+        </w:rPr>
+        <w:t xml:space="preserve"> </w:t>
+      </w:r>
+      <w:r>
+        <w:rPr>
+          <w:rStyle w:val="NormalTok"/>
+        </w:rPr>
+        <w:t xml:space="preserve"> </w:t>
+      </w:r>
+      <w:r>
+        <w:rPr>
+          <w:rStyle w:val="NormalTok"/>
+        </w:rPr>
+        <w:t xml:space="preserve"> </w:t>
+      </w:r>
+      <w:r>
+        <w:rPr>
+          <w:rStyle w:val="NormalTok"/>
+        </w:rPr>
+        <w:t xml:space="preserve"> </w:t>
+      </w:r>
+      <w:r>
+        <w:rPr>
+          <w:rStyle w:val="NormalTok"/>
+        </w:rPr>
+        <w:t xml:space="preserve"> </w:t>
+      </w:r>
+      <w:r>
+        <w:rPr>
+          <w:rStyle w:val="NormalTok"/>
+        </w:rPr>
+        <w:t xml:space="preserve"> </w:t>
+      </w:r>
+      <w:r>
+        <w:rPr>
+          <w:rStyle w:val="NormalTok"/>
+        </w:rPr>
+        <w:t xml:space="preserve"> </w:t>
+      </w:r>
+      <w:r>
+        <w:rPr>
+          <w:rStyle w:val="NormalTok"/>
+        </w:rPr>
+        <w:t xml:space="preserve"> </w:t>
+      </w:r>
+      <w:r>
+        <w:rPr>
+          <w:rStyle w:val="NormalTok"/>
+        </w:rPr>
+        <w:t xml:space="preserve"> </w:t>
+      </w:r>
+      <w:r>
+        <w:rPr>
+          <w:rStyle w:val="NormalTok"/>
+        </w:rPr>
+        <w:t xml:space="preserve"> </w:t>
+      </w:r>
+      <w:r>
+        <w:rPr>
+          <w:rStyle w:val="NormalTok"/>
+        </w:rPr>
+        <w:t xml:space="preserve"> </w:t>
+      </w:r>
+      <w:r>
+        <w:rPr>
+          <w:rStyle w:val="NormalTok"/>
+        </w:rPr>
+        <w:t xml:space="preserve"> </w:t>
+      </w:r>
+      <w:r>
+        <w:rPr>
+          <w:rStyle w:val="NormalTok"/>
+        </w:rPr>
+        <w:t xml:space="preserve"> </w:t>
+      </w:r>
+      <w:r>
+        <w:rPr>
+          <w:rStyle w:val="NormalTok"/>
+        </w:rPr>
+        <w:t xml:space="preserve"> </w:t>
+      </w:r>
+      <w:r>
+        <w:rPr>
+          <w:rStyle w:val="NormalTok"/>
+        </w:rPr>
+        <w:t xml:space="preserve"> </w:t>
+      </w:r>
+      <w:r>
+        <w:rPr>
+          <w:rStyle w:val="NormalTok"/>
+        </w:rPr>
+        <w:t xml:space="preserve"> </w:t>
+      </w:r>
+      <w:r>
+        <w:rPr>
+          <w:rStyle w:val="NormalTok"/>
+        </w:rPr>
+        <w:t xml:space="preserve"> </w:t>
+      </w:r>
+      <w:r>
+        <w:rPr>
+          <w:rStyle w:val="NormalTok"/>
+        </w:rPr>
+        <w:t xml:space="preserve"> </w:t>
+      </w:r>
+      <w:r>
+        <w:rPr>
+          <w:rStyle w:val="NormalTok"/>
+        </w:rPr>
+        <w:t xml:space="preserve"> </w:t>
+      </w:r>
+      <w:r>
+        <w:rPr>
+          <w:rStyle w:val="NormalTok"/>
+        </w:rPr>
+        <w:t xml:space="preserve"> </w:t>
+      </w:r>
+      <w:r>
+        <w:rPr>
+          <w:rStyle w:val="NormalTok"/>
+        </w:rPr>
+        <w:t xml:space="preserve"> </w:t>
+      </w:r>
+      <w:r>
+        <w:rPr>
+          <w:rStyle w:val="NormalTok"/>
+        </w:rPr>
+        <w:t xml:space="preserve"> </w:t>
+      </w:r>
+      <w:r>
+        <w:rPr>
+          <w:rStyle w:val="StringTok"/>
+        </w:rPr>
+        <w:t xml:space="preserve">"Glyphosate"</w:t>
+      </w:r>
+      <w:r>
+        <w:rPr>
+          <w:rStyle w:val="NormalTok"/>
+        </w:rPr>
+        <w:t xml:space="preserve">,</w:t>
+      </w:r>
+      <w:r>
+        <w:br w:type="textWrapping"/>
+      </w:r>
+      <w:r>
+        <w:rPr>
+          <w:rStyle w:val="NormalTok"/>
+        </w:rPr>
+        <w:t xml:space="preserve"> </w:t>
+      </w:r>
+      <w:r>
+        <w:rPr>
+          <w:rStyle w:val="NormalTok"/>
+        </w:rPr>
+        <w:t xml:space="preserve"> </w:t>
+      </w:r>
+      <w:r>
+        <w:rPr>
+          <w:rStyle w:val="NormalTok"/>
+        </w:rPr>
+        <w:t xml:space="preserve"> </w:t>
+      </w:r>
+      <w:r>
+        <w:rPr>
+          <w:rStyle w:val="NormalTok"/>
+        </w:rPr>
+        <w:t xml:space="preserve"> </w:t>
+      </w:r>
+      <w:r>
+        <w:rPr>
+          <w:rStyle w:val="NormalTok"/>
+        </w:rPr>
+        <w:t xml:space="preserve"> </w:t>
+      </w:r>
+      <w:r>
+        <w:rPr>
+          <w:rStyle w:val="NormalTok"/>
+        </w:rPr>
+        <w:t xml:space="preserve"> </w:t>
+      </w:r>
+      <w:r>
+        <w:rPr>
+          <w:rStyle w:val="NormalTok"/>
+        </w:rPr>
+        <w:t xml:space="preserve"> </w:t>
+      </w:r>
+      <w:r>
+        <w:rPr>
+          <w:rStyle w:val="NormalTok"/>
+        </w:rPr>
+        <w:t xml:space="preserve"> </w:t>
+      </w:r>
+      <w:r>
+        <w:rPr>
+          <w:rStyle w:val="NormalTok"/>
+        </w:rPr>
+        <w:t xml:space="preserve"> </w:t>
+      </w:r>
+      <w:r>
+        <w:rPr>
+          <w:rStyle w:val="NormalTok"/>
+        </w:rPr>
+        <w:t xml:space="preserve"> </w:t>
+      </w:r>
+      <w:r>
+        <w:rPr>
+          <w:rStyle w:val="NormalTok"/>
+        </w:rPr>
+        <w:t xml:space="preserve"> </w:t>
+      </w:r>
+      <w:r>
+        <w:rPr>
+          <w:rStyle w:val="NormalTok"/>
+        </w:rPr>
+        <w:t xml:space="preserve"> </w:t>
+      </w:r>
+      <w:r>
+        <w:rPr>
+          <w:rStyle w:val="NormalTok"/>
+        </w:rPr>
+        <w:t xml:space="preserve"> </w:t>
+      </w:r>
+      <w:r>
+        <w:rPr>
+          <w:rStyle w:val="NormalTok"/>
+        </w:rPr>
+        <w:t xml:space="preserve"> </w:t>
+      </w:r>
+      <w:r>
+        <w:rPr>
+          <w:rStyle w:val="NormalTok"/>
+        </w:rPr>
+        <w:t xml:space="preserve"> </w:t>
+      </w:r>
+      <w:r>
+        <w:rPr>
+          <w:rStyle w:val="NormalTok"/>
+        </w:rPr>
+        <w:t xml:space="preserve"> </w:t>
+      </w:r>
+      <w:r>
+        <w:rPr>
+          <w:rStyle w:val="NormalTok"/>
+        </w:rPr>
+        <w:t xml:space="preserve"> </w:t>
+      </w:r>
+      <w:r>
+        <w:rPr>
+          <w:rStyle w:val="NormalTok"/>
+        </w:rPr>
+        <w:t xml:space="preserve"> </w:t>
+      </w:r>
+      <w:r>
+        <w:rPr>
+          <w:rStyle w:val="NormalTok"/>
+        </w:rPr>
+        <w:t xml:space="preserve"> </w:t>
+      </w:r>
+      <w:r>
+        <w:rPr>
+          <w:rStyle w:val="NormalTok"/>
+        </w:rPr>
+        <w:t xml:space="preserve"> </w:t>
+      </w:r>
+      <w:r>
+        <w:rPr>
+          <w:rStyle w:val="NormalTok"/>
+        </w:rPr>
+        <w:t xml:space="preserve"> </w:t>
+      </w:r>
+      <w:r>
+        <w:rPr>
+          <w:rStyle w:val="NormalTok"/>
+        </w:rPr>
+        <w:t xml:space="preserve"> </w:t>
+      </w:r>
+      <w:r>
+        <w:rPr>
+          <w:rStyle w:val="NormalTok"/>
+        </w:rPr>
+        <w:t xml:space="preserve"> </w:t>
+      </w:r>
+      <w:r>
+        <w:rPr>
+          <w:rStyle w:val="NormalTok"/>
+        </w:rPr>
+        <w:t xml:space="preserve"> </w:t>
+      </w:r>
+      <w:r>
+        <w:rPr>
+          <w:rStyle w:val="NormalTok"/>
+        </w:rPr>
+        <w:t xml:space="preserve"> </w:t>
+      </w:r>
+      <w:r>
+        <w:rPr>
+          <w:rStyle w:val="StringTok"/>
+        </w:rPr>
+        <w:t xml:space="preserve">"Malathion"</w:t>
+      </w:r>
+      <w:r>
+        <w:rPr>
+          <w:rStyle w:val="NormalTok"/>
+        </w:rPr>
+        <w:t xml:space="preserve">)) %&gt;%</w:t>
+      </w:r>
+      <w:r>
+        <w:br w:type="textWrapping"/>
+      </w:r>
+      <w:r>
+        <w:rPr>
+          <w:rStyle w:val="StringTok"/>
+        </w:rPr>
+        <w:t xml:space="preserve">  </w:t>
+      </w:r>
+      <w:r>
+        <w:rPr>
+          <w:rStyle w:val="KeywordTok"/>
+        </w:rPr>
+        <w:t xml:space="preserve">select</w:t>
+      </w:r>
+      <w:r>
+        <w:rPr>
+          <w:rStyle w:val="NormalTok"/>
+        </w:rPr>
+        <w:t xml:space="preserve">(COMPOUND, </w:t>
+      </w:r>
+      <w:r>
+        <w:br w:type="textWrapping"/>
+      </w:r>
+      <w:r>
+        <w:rPr>
+          <w:rStyle w:val="NormalTok"/>
+        </w:rPr>
+        <w:t xml:space="preserve"> </w:t>
+      </w:r>
+      <w:r>
+        <w:rPr>
+          <w:rStyle w:val="NormalTok"/>
+        </w:rPr>
+        <w:t xml:space="preserve"> </w:t>
+      </w:r>
+      <w:r>
+        <w:rPr>
+          <w:rStyle w:val="NormalTok"/>
+        </w:rPr>
+        <w:t xml:space="preserve"> </w:t>
+      </w:r>
+      <w:r>
+        <w:rPr>
+          <w:rStyle w:val="NormalTok"/>
+        </w:rPr>
+        <w:t xml:space="preserve"> </w:t>
+      </w:r>
+      <w:r>
+        <w:rPr>
+          <w:rStyle w:val="NormalTok"/>
+        </w:rPr>
+        <w:t xml:space="preserve"> </w:t>
+      </w:r>
+      <w:r>
+        <w:rPr>
+          <w:rStyle w:val="NormalTok"/>
+        </w:rPr>
+        <w:t xml:space="preserve"> </w:t>
+      </w:r>
+      <w:r>
+        <w:rPr>
+          <w:rStyle w:val="NormalTok"/>
+        </w:rPr>
+        <w:t xml:space="preserve"> </w:t>
+      </w:r>
+      <w:r>
+        <w:rPr>
+          <w:rStyle w:val="NormalTok"/>
+        </w:rPr>
+        <w:t xml:space="preserve"> </w:t>
+      </w:r>
+      <w:r>
+        <w:rPr>
+          <w:rStyle w:val="NormalTok"/>
+        </w:rPr>
+        <w:t xml:space="preserve"> </w:t>
+      </w:r>
+      <w:r>
+        <w:rPr>
+          <w:rStyle w:val="NormalTok"/>
+        </w:rPr>
+        <w:t xml:space="preserve">COUNTY_CODE, </w:t>
+      </w:r>
+      <w:r>
+        <w:br w:type="textWrapping"/>
+      </w:r>
+      <w:r>
+        <w:rPr>
+          <w:rStyle w:val="NormalTok"/>
+        </w:rPr>
+        <w:t xml:space="preserve"> </w:t>
+      </w:r>
+      <w:r>
+        <w:rPr>
+          <w:rStyle w:val="NormalTok"/>
+        </w:rPr>
+        <w:t xml:space="preserve"> </w:t>
+      </w:r>
+      <w:r>
+        <w:rPr>
+          <w:rStyle w:val="NormalTok"/>
+        </w:rPr>
+        <w:t xml:space="preserve"> </w:t>
+      </w:r>
+      <w:r>
+        <w:rPr>
+          <w:rStyle w:val="NormalTok"/>
+        </w:rPr>
+        <w:t xml:space="preserve"> </w:t>
+      </w:r>
+      <w:r>
+        <w:rPr>
+          <w:rStyle w:val="NormalTok"/>
+        </w:rPr>
+        <w:t xml:space="preserve"> </w:t>
+      </w:r>
+      <w:r>
+        <w:rPr>
+          <w:rStyle w:val="NormalTok"/>
+        </w:rPr>
+        <w:t xml:space="preserve"> </w:t>
+      </w:r>
+      <w:r>
+        <w:rPr>
+          <w:rStyle w:val="NormalTok"/>
+        </w:rPr>
+        <w:t xml:space="preserve"> </w:t>
+      </w:r>
+      <w:r>
+        <w:rPr>
+          <w:rStyle w:val="NormalTok"/>
+        </w:rPr>
+        <w:t xml:space="preserve"> </w:t>
+      </w:r>
+      <w:r>
+        <w:rPr>
+          <w:rStyle w:val="NormalTok"/>
+        </w:rPr>
+        <w:t xml:space="preserve"> </w:t>
+      </w:r>
+      <w:r>
+        <w:rPr>
+          <w:rStyle w:val="NormalTok"/>
+        </w:rPr>
+        <w:t xml:space="preserve">avgEst)</w:t>
+      </w:r>
+      <w:r>
+        <w:br w:type="textWrapping"/>
+      </w:r>
+      <w:r>
+        <w:br w:type="textWrapping"/>
+      </w:r>
+      <w:r>
+        <w:rPr>
+          <w:rStyle w:val="KeywordTok"/>
+        </w:rPr>
+        <w:t xml:space="preserve">dim</w:t>
+      </w:r>
+      <w:r>
+        <w:rPr>
+          <w:rStyle w:val="NormalTok"/>
+        </w:rPr>
+        <w:t xml:space="preserve">(FL_3pest)</w:t>
+      </w:r>
+    </w:p>
+    <w:p>
+      <w:pPr>
+        <w:pStyle w:val="SourceCode"/>
+      </w:pPr>
+      <w:r>
+        <w:rPr>
+          <w:rStyle w:val="VerbatimChar"/>
+        </w:rPr>
+        <w:t xml:space="preserve">## [1] 191   3</w:t>
+      </w:r>
+    </w:p>
+    <w:p>
+      <w:pPr>
+        <w:pStyle w:val="SourceCode"/>
+      </w:pPr>
+      <w:r>
+        <w:rPr>
+          <w:rStyle w:val="KeywordTok"/>
+        </w:rPr>
+        <w:t xml:space="preserve">head</w:t>
+      </w:r>
+      <w:r>
+        <w:rPr>
+          <w:rStyle w:val="NormalTok"/>
+        </w:rPr>
+        <w:t xml:space="preserve">(FL_3pest)</w:t>
+      </w:r>
+    </w:p>
+    <w:p>
+      <w:pPr>
+        <w:pStyle w:val="SourceCode"/>
+      </w:pPr>
+      <w:r>
+        <w:rPr>
+          <w:rStyle w:val="VerbatimChar"/>
+        </w:rPr>
+        <w:t xml:space="preserve">## # A tibble: 6 × 3</w:t>
+      </w:r>
+      <w:r>
+        <w:br w:type="textWrapping"/>
+      </w:r>
+      <w:r>
+        <w:rPr>
+          <w:rStyle w:val="VerbatimChar"/>
+        </w:rPr>
+        <w:t xml:space="preserve">##   COMPOUND COUNTY_CODE avgEst</w:t>
+      </w:r>
+      <w:r>
+        <w:br w:type="textWrapping"/>
+      </w:r>
+      <w:r>
+        <w:rPr>
+          <w:rStyle w:val="VerbatimChar"/>
+        </w:rPr>
+        <w:t xml:space="preserve">##      &lt;chr&gt;       &lt;int&gt;  &lt;dbl&gt;</w:t>
+      </w:r>
+      <w:r>
+        <w:br w:type="textWrapping"/>
+      </w:r>
+      <w:r>
+        <w:rPr>
+          <w:rStyle w:val="VerbatimChar"/>
+        </w:rPr>
+        <w:t xml:space="preserve">## 1 Atrazine           1 3952.9</w:t>
+      </w:r>
+      <w:r>
+        <w:br w:type="textWrapping"/>
+      </w:r>
+      <w:r>
+        <w:rPr>
+          <w:rStyle w:val="VerbatimChar"/>
+        </w:rPr>
+        <w:t xml:space="preserve">## 2 Atrazine           3  166.2</w:t>
+      </w:r>
+      <w:r>
+        <w:br w:type="textWrapping"/>
+      </w:r>
+      <w:r>
+        <w:rPr>
+          <w:rStyle w:val="VerbatimChar"/>
+        </w:rPr>
+        <w:t xml:space="preserve">## 3 Atrazine           5    4.4</w:t>
+      </w:r>
+      <w:r>
+        <w:br w:type="textWrapping"/>
+      </w:r>
+      <w:r>
+        <w:rPr>
+          <w:rStyle w:val="VerbatimChar"/>
+        </w:rPr>
+        <w:t xml:space="preserve">## 4 Atrazine           7  495.3</w:t>
+      </w:r>
+      <w:r>
+        <w:br w:type="textWrapping"/>
+      </w:r>
+      <w:r>
+        <w:rPr>
+          <w:rStyle w:val="VerbatimChar"/>
+        </w:rPr>
+        <w:t xml:space="preserve">## 5 Atrazine           9  333.4</w:t>
+      </w:r>
+      <w:r>
+        <w:br w:type="textWrapping"/>
+      </w:r>
+      <w:r>
+        <w:rPr>
+          <w:rStyle w:val="VerbatimChar"/>
+        </w:rPr>
+        <w:t xml:space="preserve">## 6 Atrazine          13  749.5</w:t>
+      </w:r>
+    </w:p>
+    <w:p>
+      <w:pPr>
+        <w:pStyle w:val="FirstParagraph"/>
+      </w:pPr>
+      <w:r>
+        <w:t xml:space="preserve">Next let's</w:t>
+      </w:r>
+      <w:r>
+        <w:t xml:space="preserve"> </w:t>
+      </w:r>
+      <w:r>
+        <w:rPr>
+          <w:rStyle w:val="VerbatimChar"/>
+        </w:rPr>
+        <w:t xml:space="preserve">spread</w:t>
+      </w:r>
+      <w:r>
+        <w:t xml:space="preserve"> </w:t>
+      </w:r>
+      <w:r>
+        <w:t xml:space="preserve">this dataset out. YOu need to specify the</w:t>
+      </w:r>
+      <w:r>
+        <w:t xml:space="preserve"> </w:t>
+      </w:r>
+      <w:r>
+        <w:rPr>
+          <w:rStyle w:val="VerbatimChar"/>
+        </w:rPr>
+        <w:t xml:space="preserve">key</w:t>
+      </w:r>
+      <w:r>
+        <w:t xml:space="preserve"> </w:t>
+      </w:r>
+      <w:r>
+        <w:t xml:space="preserve">which is what is being spread out - in this case the</w:t>
+      </w:r>
+      <w:r>
+        <w:t xml:space="preserve"> </w:t>
+      </w:r>
+      <w:r>
+        <w:rPr>
+          <w:rStyle w:val="VerbatimChar"/>
+        </w:rPr>
+        <w:t xml:space="preserve">COMPOUND</w:t>
+      </w:r>
+      <w:r>
+        <w:t xml:space="preserve"> </w:t>
+      </w:r>
+      <w:r>
+        <w:t xml:space="preserve">and you need to specify which variable is being moved - in this case the</w:t>
+      </w:r>
+      <w:r>
+        <w:t xml:space="preserve"> </w:t>
+      </w:r>
+      <w:r>
+        <w:rPr>
+          <w:rStyle w:val="VerbatimChar"/>
+        </w:rPr>
+        <w:t xml:space="preserve">value</w:t>
+      </w:r>
+      <w:r>
+        <w:t xml:space="preserve"> </w:t>
+      </w:r>
+      <w:r>
+        <w:t xml:space="preserve">is</w:t>
+      </w:r>
+      <w:r>
+        <w:t xml:space="preserve"> </w:t>
+      </w:r>
+      <w:r>
+        <w:rPr>
+          <w:rStyle w:val="VerbatimChar"/>
+        </w:rPr>
+        <w:t xml:space="preserve">avgEst</w:t>
+      </w:r>
+      <w:r>
+        <w:t xml:space="preserve"> </w:t>
+      </w:r>
+      <w:r>
+        <w:t xml:space="preserve">the average pesticide level (we are NOT moving the LOW_ESTIMATE and HIGH_ESTIMATE).</w:t>
+      </w:r>
+    </w:p>
+    <w:p>
+      <w:pPr>
+        <w:pStyle w:val="SourceCode"/>
+      </w:pPr>
+      <w:r>
+        <w:rPr>
+          <w:rStyle w:val="NormalTok"/>
+        </w:rPr>
+        <w:t xml:space="preserve">FL_3pest_wide &lt;-</w:t>
+      </w:r>
+      <w:r>
+        <w:rPr>
+          <w:rStyle w:val="StringTok"/>
+        </w:rPr>
+        <w:t xml:space="preserve"> </w:t>
+      </w:r>
+      <w:r>
+        <w:rPr>
+          <w:rStyle w:val="NormalTok"/>
+        </w:rPr>
+        <w:t xml:space="preserve">FL_3pest %&gt;%</w:t>
+      </w:r>
+      <w:r>
+        <w:br w:type="textWrapping"/>
+      </w:r>
+      <w:r>
+        <w:rPr>
+          <w:rStyle w:val="StringTok"/>
+        </w:rPr>
+        <w:t xml:space="preserve">  </w:t>
+      </w:r>
+      <w:r>
+        <w:rPr>
+          <w:rStyle w:val="KeywordTok"/>
+        </w:rPr>
+        <w:t xml:space="preserve">spread</w:t>
+      </w:r>
+      <w:r>
+        <w:rPr>
+          <w:rStyle w:val="NormalTok"/>
+        </w:rPr>
+        <w:t xml:space="preserve">(</w:t>
+      </w:r>
+      <w:r>
+        <w:rPr>
+          <w:rStyle w:val="DataTypeTok"/>
+        </w:rPr>
+        <w:t xml:space="preserve">key =</w:t>
+      </w:r>
+      <w:r>
+        <w:rPr>
+          <w:rStyle w:val="NormalTok"/>
+        </w:rPr>
+        <w:t xml:space="preserve"> </w:t>
+      </w:r>
+      <w:r>
+        <w:rPr>
+          <w:rStyle w:val="NormalTok"/>
+        </w:rPr>
+        <w:t xml:space="preserve">COMPOUND,</w:t>
+      </w:r>
+      <w:r>
+        <w:br w:type="textWrapping"/>
+      </w:r>
+      <w:r>
+        <w:rPr>
+          <w:rStyle w:val="NormalTok"/>
+        </w:rPr>
+        <w:t xml:space="preserve"> </w:t>
+      </w:r>
+      <w:r>
+        <w:rPr>
+          <w:rStyle w:val="NormalTok"/>
+        </w:rPr>
+        <w:t xml:space="preserve"> </w:t>
+      </w:r>
+      <w:r>
+        <w:rPr>
+          <w:rStyle w:val="NormalTok"/>
+        </w:rPr>
+        <w:t xml:space="preserve"> </w:t>
+      </w:r>
+      <w:r>
+        <w:rPr>
+          <w:rStyle w:val="NormalTok"/>
+        </w:rPr>
+        <w:t xml:space="preserve"> </w:t>
+      </w:r>
+      <w:r>
+        <w:rPr>
+          <w:rStyle w:val="NormalTok"/>
+        </w:rPr>
+        <w:t xml:space="preserve"> </w:t>
+      </w:r>
+      <w:r>
+        <w:rPr>
+          <w:rStyle w:val="NormalTok"/>
+        </w:rPr>
+        <w:t xml:space="preserve"> </w:t>
+      </w:r>
+      <w:r>
+        <w:rPr>
+          <w:rStyle w:val="NormalTok"/>
+        </w:rPr>
+        <w:t xml:space="preserve"> </w:t>
+      </w:r>
+      <w:r>
+        <w:rPr>
+          <w:rStyle w:val="NormalTok"/>
+        </w:rPr>
+        <w:t xml:space="preserve"> </w:t>
+      </w:r>
+      <w:r>
+        <w:rPr>
+          <w:rStyle w:val="NormalTok"/>
+        </w:rPr>
+        <w:t xml:space="preserve"> </w:t>
+      </w:r>
+      <w:r>
+        <w:rPr>
+          <w:rStyle w:val="DataTypeTok"/>
+        </w:rPr>
+        <w:t xml:space="preserve">value =</w:t>
+      </w:r>
+      <w:r>
+        <w:rPr>
+          <w:rStyle w:val="NormalTok"/>
+        </w:rPr>
+        <w:t xml:space="preserve"> </w:t>
+      </w:r>
+      <w:r>
+        <w:rPr>
+          <w:rStyle w:val="NormalTok"/>
+        </w:rPr>
+        <w:t xml:space="preserve">avgEst)</w:t>
+      </w:r>
+      <w:r>
+        <w:br w:type="textWrapping"/>
+      </w:r>
+      <w:r>
+        <w:br w:type="textWrapping"/>
+      </w:r>
+      <w:r>
+        <w:rPr>
+          <w:rStyle w:val="KeywordTok"/>
+        </w:rPr>
+        <w:t xml:space="preserve">dim</w:t>
+      </w:r>
+      <w:r>
+        <w:rPr>
+          <w:rStyle w:val="NormalTok"/>
+        </w:rPr>
+        <w:t xml:space="preserve">(FL_3pest_wide)</w:t>
+      </w:r>
+    </w:p>
+    <w:p>
+      <w:pPr>
+        <w:pStyle w:val="SourceCode"/>
+      </w:pPr>
+      <w:r>
+        <w:rPr>
+          <w:rStyle w:val="VerbatimChar"/>
+        </w:rPr>
+        <w:t xml:space="preserve">## [1] 67  4</w:t>
+      </w:r>
+    </w:p>
+    <w:p>
+      <w:pPr>
+        <w:pStyle w:val="SourceCode"/>
+      </w:pPr>
+      <w:r>
+        <w:rPr>
+          <w:rStyle w:val="KeywordTok"/>
+        </w:rPr>
+        <w:t xml:space="preserve">head</w:t>
+      </w:r>
+      <w:r>
+        <w:rPr>
+          <w:rStyle w:val="NormalTok"/>
+        </w:rPr>
+        <w:t xml:space="preserve">(FL_3pest_wide)</w:t>
+      </w:r>
+    </w:p>
+    <w:p>
+      <w:pPr>
+        <w:pStyle w:val="SourceCode"/>
+      </w:pPr>
+      <w:r>
+        <w:rPr>
+          <w:rStyle w:val="VerbatimChar"/>
+        </w:rPr>
+        <w:t xml:space="preserve">## # A tibble: 6 × 4</w:t>
+      </w:r>
+      <w:r>
+        <w:br w:type="textWrapping"/>
+      </w:r>
+      <w:r>
+        <w:rPr>
+          <w:rStyle w:val="VerbatimChar"/>
+        </w:rPr>
+        <w:t xml:space="preserve">##   COUNTY_CODE Atrazine Glyphosate Malathion</w:t>
+      </w:r>
+      <w:r>
+        <w:br w:type="textWrapping"/>
+      </w:r>
+      <w:r>
+        <w:rPr>
+          <w:rStyle w:val="VerbatimChar"/>
+        </w:rPr>
+        <w:t xml:space="preserve">##         &lt;int&gt;    &lt;dbl&gt;      &lt;dbl&gt;     &lt;dbl&gt;</w:t>
+      </w:r>
+      <w:r>
+        <w:br w:type="textWrapping"/>
+      </w:r>
+      <w:r>
+        <w:rPr>
+          <w:rStyle w:val="VerbatimChar"/>
+        </w:rPr>
+        <w:t xml:space="preserve">## 1           1   3952.9    6189.25      31.4</w:t>
+      </w:r>
+      <w:r>
+        <w:br w:type="textWrapping"/>
+      </w:r>
+      <w:r>
+        <w:rPr>
+          <w:rStyle w:val="VerbatimChar"/>
+        </w:rPr>
+        <w:t xml:space="preserve">## 2           3    166.2     309.55       3.0</w:t>
+      </w:r>
+      <w:r>
+        <w:br w:type="textWrapping"/>
+      </w:r>
+      <w:r>
+        <w:rPr>
+          <w:rStyle w:val="VerbatimChar"/>
+        </w:rPr>
+        <w:t xml:space="preserve">## 3           5      4.4      23.85       1.0</w:t>
+      </w:r>
+      <w:r>
+        <w:br w:type="textWrapping"/>
+      </w:r>
+      <w:r>
+        <w:rPr>
+          <w:rStyle w:val="VerbatimChar"/>
+        </w:rPr>
+        <w:t xml:space="preserve">## 4           7    495.3     519.00       4.7</w:t>
+      </w:r>
+      <w:r>
+        <w:br w:type="textWrapping"/>
+      </w:r>
+      <w:r>
+        <w:rPr>
+          <w:rStyle w:val="VerbatimChar"/>
+        </w:rPr>
+        <w:t xml:space="preserve">## 5           9    333.4    4398.20     159.5</w:t>
+      </w:r>
+      <w:r>
+        <w:br w:type="textWrapping"/>
+      </w:r>
+      <w:r>
+        <w:rPr>
+          <w:rStyle w:val="VerbatimChar"/>
+        </w:rPr>
+        <w:t xml:space="preserve">## 6          11       NA     156.70       0.7</w:t>
+      </w:r>
+    </w:p>
+    <w:p>
+      <w:pPr>
+        <w:pStyle w:val="FirstParagraph"/>
+      </w:pPr>
+      <w:r>
+        <w:t xml:space="preserve">We went from 191 rows and 3 columns (</w:t>
+      </w:r>
+      <w:r>
+        <w:rPr>
+          <w:rStyle w:val="VerbatimChar"/>
+        </w:rPr>
+        <w:t xml:space="preserve">FL_3pest</w:t>
+      </w:r>
+      <w:r>
+        <w:t xml:space="preserve">) with 1 row per county and pesticide compound to 67 rows and 4 columns (</w:t>
+      </w:r>
+      <w:r>
+        <w:rPr>
+          <w:rStyle w:val="VerbatimChar"/>
+        </w:rPr>
+        <w:t xml:space="preserve">FL_3pest_wide</w:t>
+      </w:r>
+      <w:r>
+        <w:t xml:space="preserve">) with 1 row per county and 1 column for each of the 3 compounds. NOTICE that we LOST the variables</w:t>
+      </w:r>
+      <w:r>
+        <w:t xml:space="preserve"> </w:t>
+      </w:r>
+      <w:r>
+        <w:rPr>
+          <w:rStyle w:val="VerbatimChar"/>
+        </w:rPr>
+        <w:t xml:space="preserve">COMPOUND</w:t>
+      </w:r>
+      <w:r>
+        <w:t xml:space="preserve"> </w:t>
+      </w:r>
+      <w:r>
+        <w:t xml:space="preserve">and</w:t>
+      </w:r>
+      <w:r>
+        <w:t xml:space="preserve"> </w:t>
+      </w:r>
+      <w:r>
+        <w:rPr>
+          <w:rStyle w:val="VerbatimChar"/>
+        </w:rPr>
+        <w:t xml:space="preserve">avgEst</w:t>
+      </w:r>
+      <w:r>
+        <w:t xml:space="preserve">. This new dataset is NOT tidy, but that is ok.</w:t>
+      </w:r>
+    </w:p>
+    <w:p>
+      <w:pPr>
+        <w:pStyle w:val="Heading2"/>
+      </w:pPr>
+      <w:bookmarkStart w:id="58" w:name="lets-go-back-from-wide-to-long"/>
+      <w:bookmarkEnd w:id="58"/>
+      <w:r>
+        <w:t xml:space="preserve">Let's go back from "wide" to "long"</w:t>
+      </w:r>
+    </w:p>
+    <w:p>
+      <w:pPr>
+        <w:pStyle w:val="FirstParagraph"/>
+      </w:pPr>
+      <w:r>
+        <w:t xml:space="preserve">To go back to what we had before and go from a "wide" structure to a "long" structure, we can use the</w:t>
+      </w:r>
+      <w:r>
+        <w:t xml:space="preserve"> </w:t>
+      </w:r>
+      <w:r>
+        <w:rPr>
+          <w:rStyle w:val="VerbatimChar"/>
+        </w:rPr>
+        <w:t xml:space="preserve">gather()</w:t>
+      </w:r>
+      <w:r>
+        <w:t xml:space="preserve"> </w:t>
+      </w:r>
+      <w:r>
+        <w:t xml:space="preserve">function in the</w:t>
+      </w:r>
+      <w:r>
+        <w:t xml:space="preserve"> </w:t>
+      </w:r>
+      <w:r>
+        <w:rPr>
+          <w:rStyle w:val="VerbatimChar"/>
+        </w:rPr>
+        <w:t xml:space="preserve">tidy</w:t>
+      </w:r>
+      <w:r>
+        <w:t xml:space="preserve"> </w:t>
+      </w:r>
+      <w:r>
+        <w:t xml:space="preserve">package. This time the</w:t>
+      </w:r>
+      <w:r>
+        <w:t xml:space="preserve"> </w:t>
+      </w:r>
+      <w:r>
+        <w:rPr>
+          <w:rStyle w:val="VerbatimChar"/>
+        </w:rPr>
+        <w:t xml:space="preserve">key</w:t>
+      </w:r>
+      <w:r>
+        <w:t xml:space="preserve"> </w:t>
+      </w:r>
+      <w:r>
+        <w:t xml:space="preserve">is the new variable we're creating from the columns we're collapsing into rows. The</w:t>
+      </w:r>
+      <w:r>
+        <w:t xml:space="preserve"> </w:t>
+      </w:r>
+      <w:r>
+        <w:rPr>
+          <w:rStyle w:val="VerbatimChar"/>
+        </w:rPr>
+        <w:t xml:space="preserve">value</w:t>
+      </w:r>
+      <w:r>
+        <w:t xml:space="preserve"> </w:t>
+      </w:r>
+      <w:r>
+        <w:t xml:space="preserve">is the new variable we want to name the values were collecting (i.e.</w:t>
+      </w:r>
+      <w:r>
+        <w:t xml:space="preserve"> </w:t>
+      </w:r>
+      <w:r>
+        <w:rPr>
+          <w:rStyle w:val="VerbatimChar"/>
+        </w:rPr>
+        <w:t xml:space="preserve">avgEst</w:t>
+      </w:r>
+      <w:r>
+        <w:t xml:space="preserve">). Then we have to list the column variables were collapsing - in this case the names of the 3 compounds.</w:t>
+      </w:r>
+    </w:p>
+    <w:p>
+      <w:pPr>
+        <w:pStyle w:val="BodyText"/>
+      </w:pPr>
+      <w:r>
+        <w:t xml:space="preserve">NOTE: You'll notice when we run the</w:t>
+      </w:r>
+      <w:r>
+        <w:t xml:space="preserve"> </w:t>
+      </w:r>
+      <w:r>
+        <w:rPr>
+          <w:rStyle w:val="VerbatimChar"/>
+        </w:rPr>
+        <w:t xml:space="preserve">dim()</w:t>
+      </w:r>
+      <w:r>
+        <w:t xml:space="preserve"> </w:t>
+      </w:r>
+      <w:r>
+        <w:t xml:space="preserve">command we end up with 201 rows which is more than the 191 we started with originally. This is because not every pesticide was used/measured in every county. So, there are now MISSING (NAs) for the counties in which that particular pesticide was not measured or reported.</w:t>
+      </w:r>
+    </w:p>
+    <w:p>
+      <w:pPr>
+        <w:pStyle w:val="SourceCode"/>
+      </w:pPr>
+      <w:r>
+        <w:rPr>
+          <w:rStyle w:val="NormalTok"/>
+        </w:rPr>
+        <w:t xml:space="preserve">FL_3pest_long &lt;-</w:t>
+      </w:r>
+      <w:r>
+        <w:rPr>
+          <w:rStyle w:val="StringTok"/>
+        </w:rPr>
+        <w:t xml:space="preserve"> </w:t>
+      </w:r>
+      <w:r>
+        <w:rPr>
+          <w:rStyle w:val="NormalTok"/>
+        </w:rPr>
+        <w:t xml:space="preserve">FL_3pest_wide %&gt;%</w:t>
+      </w:r>
+      <w:r>
+        <w:br w:type="textWrapping"/>
+      </w:r>
+      <w:r>
+        <w:rPr>
+          <w:rStyle w:val="StringTok"/>
+        </w:rPr>
+        <w:t xml:space="preserve">  </w:t>
+      </w:r>
+      <w:r>
+        <w:rPr>
+          <w:rStyle w:val="KeywordTok"/>
+        </w:rPr>
+        <w:t xml:space="preserve">gather</w:t>
+      </w:r>
+      <w:r>
+        <w:rPr>
+          <w:rStyle w:val="NormalTok"/>
+        </w:rPr>
+        <w:t xml:space="preserve">(</w:t>
+      </w:r>
+      <w:r>
+        <w:rPr>
+          <w:rStyle w:val="DataTypeTok"/>
+        </w:rPr>
+        <w:t xml:space="preserve">key =</w:t>
+      </w:r>
+      <w:r>
+        <w:rPr>
+          <w:rStyle w:val="NormalTok"/>
+        </w:rPr>
+        <w:t xml:space="preserve"> </w:t>
+      </w:r>
+      <w:r>
+        <w:rPr>
+          <w:rStyle w:val="NormalTok"/>
+        </w:rPr>
+        <w:t xml:space="preserve">COMPOUND,</w:t>
+      </w:r>
+      <w:r>
+        <w:br w:type="textWrapping"/>
+      </w:r>
+      <w:r>
+        <w:rPr>
+          <w:rStyle w:val="NormalTok"/>
+        </w:rPr>
+        <w:t xml:space="preserve"> </w:t>
+      </w:r>
+      <w:r>
+        <w:rPr>
+          <w:rStyle w:val="NormalTok"/>
+        </w:rPr>
+        <w:t xml:space="preserve"> </w:t>
+      </w:r>
+      <w:r>
+        <w:rPr>
+          <w:rStyle w:val="NormalTok"/>
+        </w:rPr>
+        <w:t xml:space="preserve"> </w:t>
+      </w:r>
+      <w:r>
+        <w:rPr>
+          <w:rStyle w:val="NormalTok"/>
+        </w:rPr>
+        <w:t xml:space="preserve"> </w:t>
+      </w:r>
+      <w:r>
+        <w:rPr>
+          <w:rStyle w:val="NormalTok"/>
+        </w:rPr>
+        <w:t xml:space="preserve"> </w:t>
+      </w:r>
+      <w:r>
+        <w:rPr>
+          <w:rStyle w:val="NormalTok"/>
+        </w:rPr>
+        <w:t xml:space="preserve"> </w:t>
+      </w:r>
+      <w:r>
+        <w:rPr>
+          <w:rStyle w:val="NormalTok"/>
+        </w:rPr>
+        <w:t xml:space="preserve"> </w:t>
+      </w:r>
+      <w:r>
+        <w:rPr>
+          <w:rStyle w:val="NormalTok"/>
+        </w:rPr>
+        <w:t xml:space="preserve"> </w:t>
+      </w:r>
+      <w:r>
+        <w:rPr>
+          <w:rStyle w:val="NormalTok"/>
+        </w:rPr>
+        <w:t xml:space="preserve"> </w:t>
+      </w:r>
+      <w:r>
+        <w:rPr>
+          <w:rStyle w:val="DataTypeTok"/>
+        </w:rPr>
+        <w:t xml:space="preserve">value =</w:t>
+      </w:r>
+      <w:r>
+        <w:rPr>
+          <w:rStyle w:val="NormalTok"/>
+        </w:rPr>
+        <w:t xml:space="preserve"> </w:t>
+      </w:r>
+      <w:r>
+        <w:rPr>
+          <w:rStyle w:val="NormalTok"/>
+        </w:rPr>
+        <w:t xml:space="preserve">avgEst,</w:t>
+      </w:r>
+      <w:r>
+        <w:br w:type="textWrapping"/>
+      </w:r>
+      <w:r>
+        <w:rPr>
+          <w:rStyle w:val="NormalTok"/>
+        </w:rPr>
+        <w:t xml:space="preserve"> </w:t>
+      </w:r>
+      <w:r>
+        <w:rPr>
+          <w:rStyle w:val="NormalTok"/>
+        </w:rPr>
+        <w:t xml:space="preserve"> </w:t>
+      </w:r>
+      <w:r>
+        <w:rPr>
+          <w:rStyle w:val="NormalTok"/>
+        </w:rPr>
+        <w:t xml:space="preserve"> </w:t>
+      </w:r>
+      <w:r>
+        <w:rPr>
+          <w:rStyle w:val="NormalTok"/>
+        </w:rPr>
+        <w:t xml:space="preserve"> </w:t>
+      </w:r>
+      <w:r>
+        <w:rPr>
+          <w:rStyle w:val="NormalTok"/>
+        </w:rPr>
+        <w:t xml:space="preserve"> </w:t>
+      </w:r>
+      <w:r>
+        <w:rPr>
+          <w:rStyle w:val="NormalTok"/>
+        </w:rPr>
+        <w:t xml:space="preserve"> </w:t>
+      </w:r>
+      <w:r>
+        <w:rPr>
+          <w:rStyle w:val="NormalTok"/>
+        </w:rPr>
+        <w:t xml:space="preserve"> </w:t>
+      </w:r>
+      <w:r>
+        <w:rPr>
+          <w:rStyle w:val="NormalTok"/>
+        </w:rPr>
+        <w:t xml:space="preserve"> </w:t>
+      </w:r>
+      <w:r>
+        <w:rPr>
+          <w:rStyle w:val="NormalTok"/>
+        </w:rPr>
+        <w:t xml:space="preserve"> </w:t>
+      </w:r>
+      <w:r>
+        <w:rPr>
+          <w:rStyle w:val="NormalTok"/>
+        </w:rPr>
+        <w:t xml:space="preserve">Atrazine,  </w:t>
+      </w:r>
+      <w:r>
+        <w:br w:type="textWrapping"/>
+      </w:r>
+      <w:r>
+        <w:rPr>
+          <w:rStyle w:val="NormalTok"/>
+        </w:rPr>
+        <w:t xml:space="preserve"> </w:t>
+      </w:r>
+      <w:r>
+        <w:rPr>
+          <w:rStyle w:val="NormalTok"/>
+        </w:rPr>
+        <w:t xml:space="preserve"> </w:t>
+      </w:r>
+      <w:r>
+        <w:rPr>
+          <w:rStyle w:val="NormalTok"/>
+        </w:rPr>
+        <w:t xml:space="preserve"> </w:t>
+      </w:r>
+      <w:r>
+        <w:rPr>
+          <w:rStyle w:val="NormalTok"/>
+        </w:rPr>
+        <w:t xml:space="preserve"> </w:t>
+      </w:r>
+      <w:r>
+        <w:rPr>
+          <w:rStyle w:val="NormalTok"/>
+        </w:rPr>
+        <w:t xml:space="preserve"> </w:t>
+      </w:r>
+      <w:r>
+        <w:rPr>
+          <w:rStyle w:val="NormalTok"/>
+        </w:rPr>
+        <w:t xml:space="preserve"> </w:t>
+      </w:r>
+      <w:r>
+        <w:rPr>
+          <w:rStyle w:val="NormalTok"/>
+        </w:rPr>
+        <w:t xml:space="preserve"> </w:t>
+      </w:r>
+      <w:r>
+        <w:rPr>
+          <w:rStyle w:val="NormalTok"/>
+        </w:rPr>
+        <w:t xml:space="preserve"> </w:t>
+      </w:r>
+      <w:r>
+        <w:rPr>
+          <w:rStyle w:val="NormalTok"/>
+        </w:rPr>
+        <w:t xml:space="preserve"> </w:t>
+      </w:r>
+      <w:r>
+        <w:rPr>
+          <w:rStyle w:val="NormalTok"/>
+        </w:rPr>
+        <w:t xml:space="preserve">Glyphosate,</w:t>
+      </w:r>
+      <w:r>
+        <w:br w:type="textWrapping"/>
+      </w:r>
+      <w:r>
+        <w:rPr>
+          <w:rStyle w:val="NormalTok"/>
+        </w:rPr>
+        <w:t xml:space="preserve"> </w:t>
+      </w:r>
+      <w:r>
+        <w:rPr>
+          <w:rStyle w:val="NormalTok"/>
+        </w:rPr>
+        <w:t xml:space="preserve"> </w:t>
+      </w:r>
+      <w:r>
+        <w:rPr>
+          <w:rStyle w:val="NormalTok"/>
+        </w:rPr>
+        <w:t xml:space="preserve"> </w:t>
+      </w:r>
+      <w:r>
+        <w:rPr>
+          <w:rStyle w:val="NormalTok"/>
+        </w:rPr>
+        <w:t xml:space="preserve"> </w:t>
+      </w:r>
+      <w:r>
+        <w:rPr>
+          <w:rStyle w:val="NormalTok"/>
+        </w:rPr>
+        <w:t xml:space="preserve"> </w:t>
+      </w:r>
+      <w:r>
+        <w:rPr>
+          <w:rStyle w:val="NormalTok"/>
+        </w:rPr>
+        <w:t xml:space="preserve"> </w:t>
+      </w:r>
+      <w:r>
+        <w:rPr>
+          <w:rStyle w:val="NormalTok"/>
+        </w:rPr>
+        <w:t xml:space="preserve"> </w:t>
+      </w:r>
+      <w:r>
+        <w:rPr>
+          <w:rStyle w:val="NormalTok"/>
+        </w:rPr>
+        <w:t xml:space="preserve"> </w:t>
+      </w:r>
+      <w:r>
+        <w:rPr>
+          <w:rStyle w:val="NormalTok"/>
+        </w:rPr>
+        <w:t xml:space="preserve"> </w:t>
+      </w:r>
+      <w:r>
+        <w:rPr>
+          <w:rStyle w:val="NormalTok"/>
+        </w:rPr>
+        <w:t xml:space="preserve">Malathion)</w:t>
+      </w:r>
+      <w:r>
+        <w:br w:type="textWrapping"/>
+      </w:r>
+      <w:r>
+        <w:br w:type="textWrapping"/>
+      </w:r>
+      <w:r>
+        <w:rPr>
+          <w:rStyle w:val="KeywordTok"/>
+        </w:rPr>
+        <w:t xml:space="preserve">dim</w:t>
+      </w:r>
+      <w:r>
+        <w:rPr>
+          <w:rStyle w:val="NormalTok"/>
+        </w:rPr>
+        <w:t xml:space="preserve">(FL_3pest_long)</w:t>
+      </w:r>
+    </w:p>
+    <w:p>
+      <w:pPr>
+        <w:pStyle w:val="SourceCode"/>
+      </w:pPr>
+      <w:r>
+        <w:rPr>
+          <w:rStyle w:val="VerbatimChar"/>
+        </w:rPr>
+        <w:t xml:space="preserve">## [1] 201   3</w:t>
+      </w:r>
+    </w:p>
+    <w:p>
+      <w:pPr>
+        <w:pStyle w:val="SourceCode"/>
+      </w:pPr>
+      <w:r>
+        <w:rPr>
+          <w:rStyle w:val="KeywordTok"/>
+        </w:rPr>
+        <w:t xml:space="preserve">head</w:t>
+      </w:r>
+      <w:r>
+        <w:rPr>
+          <w:rStyle w:val="NormalTok"/>
+        </w:rPr>
+        <w:t xml:space="preserve">(FL_3pest_long)</w:t>
+      </w:r>
+    </w:p>
+    <w:p>
+      <w:pPr>
+        <w:pStyle w:val="SourceCode"/>
+      </w:pPr>
+      <w:r>
+        <w:rPr>
+          <w:rStyle w:val="VerbatimChar"/>
+        </w:rPr>
+        <w:t xml:space="preserve">## # A tibble: 6 × 3</w:t>
+      </w:r>
+      <w:r>
+        <w:br w:type="textWrapping"/>
+      </w:r>
+      <w:r>
+        <w:rPr>
+          <w:rStyle w:val="VerbatimChar"/>
+        </w:rPr>
+        <w:t xml:space="preserve">##   COUNTY_CODE COMPOUND avgEst</w:t>
+      </w:r>
+      <w:r>
+        <w:br w:type="textWrapping"/>
+      </w:r>
+      <w:r>
+        <w:rPr>
+          <w:rStyle w:val="VerbatimChar"/>
+        </w:rPr>
+        <w:t xml:space="preserve">##         &lt;int&gt;    &lt;chr&gt;  &lt;dbl&gt;</w:t>
+      </w:r>
+      <w:r>
+        <w:br w:type="textWrapping"/>
+      </w:r>
+      <w:r>
+        <w:rPr>
+          <w:rStyle w:val="VerbatimChar"/>
+        </w:rPr>
+        <w:t xml:space="preserve">## 1           1 Atrazine 3952.9</w:t>
+      </w:r>
+      <w:r>
+        <w:br w:type="textWrapping"/>
+      </w:r>
+      <w:r>
+        <w:rPr>
+          <w:rStyle w:val="VerbatimChar"/>
+        </w:rPr>
+        <w:t xml:space="preserve">## 2           3 Atrazine  166.2</w:t>
+      </w:r>
+      <w:r>
+        <w:br w:type="textWrapping"/>
+      </w:r>
+      <w:r>
+        <w:rPr>
+          <w:rStyle w:val="VerbatimChar"/>
+        </w:rPr>
+        <w:t xml:space="preserve">## 3           5 Atrazine    4.4</w:t>
+      </w:r>
+      <w:r>
+        <w:br w:type="textWrapping"/>
+      </w:r>
+      <w:r>
+        <w:rPr>
+          <w:rStyle w:val="VerbatimChar"/>
+        </w:rPr>
+        <w:t xml:space="preserve">## 4           7 Atrazine  495.3</w:t>
+      </w:r>
+      <w:r>
+        <w:br w:type="textWrapping"/>
+      </w:r>
+      <w:r>
+        <w:rPr>
+          <w:rStyle w:val="VerbatimChar"/>
+        </w:rPr>
+        <w:t xml:space="preserve">## 5           9 Atrazine  333.4</w:t>
+      </w:r>
+      <w:r>
+        <w:br w:type="textWrapping"/>
+      </w:r>
+      <w:r>
+        <w:rPr>
+          <w:rStyle w:val="VerbatimChar"/>
+        </w:rPr>
+        <w:t xml:space="preserve">## 6          11 Atrazine     NA</w:t>
+      </w:r>
+    </w:p>
+    <w:p>
+      <w:pPr>
+        <w:pStyle w:val="Heading2"/>
+      </w:pPr>
+      <w:bookmarkStart w:id="59" w:name="check-environment-again-at-end"/>
+      <w:bookmarkEnd w:id="59"/>
+      <w:r>
         <w:t xml:space="preserve">Check environment again at end</w:t>
       </w:r>
     </w:p>
@@ -9837,25 +12048,34 @@
         <w:rPr>
           <w:rStyle w:val="VerbatimChar"/>
         </w:rPr>
-        <w:t xml:space="preserve">## [1] maps_3.1.1          choroplethrMaps_1.0 dplyr_0.5.0        </w:t>
-      </w:r>
-      <w:r>
-        <w:br w:type="textWrapping"/>
-      </w:r>
-      <w:r>
-        <w:rPr>
-          <w:rStyle w:val="VerbatimChar"/>
-        </w:rPr>
-        <w:t xml:space="preserve">## [4] purrr_0.2.2.9000    readr_1.0.0         tidyr_0.6.0        </w:t>
-      </w:r>
-      <w:r>
-        <w:br w:type="textWrapping"/>
-      </w:r>
-      <w:r>
-        <w:rPr>
-          <w:rStyle w:val="VerbatimChar"/>
-        </w:rPr>
-        <w:t xml:space="preserve">## [7] tibble_1.2-12       ggplot2_2.2.0       tidyverse_1.0.0    </w:t>
+        <w:t xml:space="preserve">##  [1] DiagrammeR_0.9.0    maps_3.1.1          choroplethrMaps_1.0</w:t>
+      </w:r>
+      <w:r>
+        <w:br w:type="textWrapping"/>
+      </w:r>
+      <w:r>
+        <w:rPr>
+          <w:rStyle w:val="VerbatimChar"/>
+        </w:rPr>
+        <w:t xml:space="preserve">##  [4] dplyr_0.5.0         purrr_0.2.2.9000    readr_1.0.0        </w:t>
+      </w:r>
+      <w:r>
+        <w:br w:type="textWrapping"/>
+      </w:r>
+      <w:r>
+        <w:rPr>
+          <w:rStyle w:val="VerbatimChar"/>
+        </w:rPr>
+        <w:t xml:space="preserve">##  [7] tidyr_0.6.0         tibble_1.2-12       ggplot2_2.2.0      </w:t>
+      </w:r>
+      <w:r>
+        <w:br w:type="textWrapping"/>
+      </w:r>
+      <w:r>
+        <w:rPr>
+          <w:rStyle w:val="VerbatimChar"/>
+        </w:rPr>
+        <w:t xml:space="preserve">## [10] tidyverse_1.0.0    </w:t>
       </w:r>
       <w:r>
         <w:br w:type="textWrapping"/>
@@ -9882,61 +12102,115 @@
         <w:rPr>
           <w:rStyle w:val="VerbatimChar"/>
         </w:rPr>
-        <w:t xml:space="preserve">##  [1] Rcpp_0.12.8      knitr_1.15.1     magrittr_1.5     munsell_0.4.3   </w:t>
-      </w:r>
-      <w:r>
-        <w:br w:type="textWrapping"/>
-      </w:r>
-      <w:r>
-        <w:rPr>
-          <w:rStyle w:val="VerbatimChar"/>
-        </w:rPr>
-        <w:t xml:space="preserve">##  [5] colorspace_1.2-6 R6_2.1.3         highr_0.6        stringr_1.1.0   </w:t>
-      </w:r>
-      <w:r>
-        <w:br w:type="textWrapping"/>
-      </w:r>
-      <w:r>
-        <w:rPr>
-          <w:rStyle w:val="VerbatimChar"/>
-        </w:rPr>
-        <w:t xml:space="preserve">##  [9] plyr_1.8.4       tools_3.3.2      grid_3.3.2       gtable_0.2.0    </w:t>
-      </w:r>
-      <w:r>
-        <w:br w:type="textWrapping"/>
-      </w:r>
-      <w:r>
-        <w:rPr>
-          <w:rStyle w:val="VerbatimChar"/>
-        </w:rPr>
-        <w:t xml:space="preserve">## [13] DBI_0.5          htmltools_0.3.5  yaml_2.1.14      lazyeval_0.2.0  </w:t>
-      </w:r>
-      <w:r>
-        <w:br w:type="textWrapping"/>
-      </w:r>
-      <w:r>
-        <w:rPr>
-          <w:rStyle w:val="VerbatimChar"/>
-        </w:rPr>
-        <w:t xml:space="preserve">## [17] rprojroot_1.1    digest_0.6.10    assertthat_0.1   evaluate_0.10   </w:t>
-      </w:r>
-      <w:r>
-        <w:br w:type="textWrapping"/>
-      </w:r>
-      <w:r>
-        <w:rPr>
-          <w:rStyle w:val="VerbatimChar"/>
-        </w:rPr>
-        <w:t xml:space="preserve">## [21] rmarkdown_1.3    labeling_0.3     stringi_1.1.2    scales_0.4.1    </w:t>
-      </w:r>
-      <w:r>
-        <w:br w:type="textWrapping"/>
-      </w:r>
-      <w:r>
-        <w:rPr>
-          <w:rStyle w:val="VerbatimChar"/>
-        </w:rPr>
-        <w:t xml:space="preserve">## [25] backports_1.0.4</w:t>
+        <w:t xml:space="preserve">##  [1] Rcpp_0.12.8        RColorBrewer_1.1-2 influenceR_0.1.0  </w:t>
+      </w:r>
+      <w:r>
+        <w:br w:type="textWrapping"/>
+      </w:r>
+      <w:r>
+        <w:rPr>
+          <w:rStyle w:val="VerbatimChar"/>
+        </w:rPr>
+        <w:t xml:space="preserve">##  [4] plyr_1.8.4         highr_0.6          viridis_0.3.4     </w:t>
+      </w:r>
+      <w:r>
+        <w:br w:type="textWrapping"/>
+      </w:r>
+      <w:r>
+        <w:rPr>
+          <w:rStyle w:val="VerbatimChar"/>
+        </w:rPr>
+        <w:t xml:space="preserve">##  [7] tools_3.3.2        digest_0.6.10      jsonlite_1.1      </w:t>
+      </w:r>
+      <w:r>
+        <w:br w:type="textWrapping"/>
+      </w:r>
+      <w:r>
+        <w:rPr>
+          <w:rStyle w:val="VerbatimChar"/>
+        </w:rPr>
+        <w:t xml:space="preserve">## [10] evaluate_0.10      gtable_0.2.0       rgexf_0.15.3      </w:t>
+      </w:r>
+      <w:r>
+        <w:br w:type="textWrapping"/>
+      </w:r>
+      <w:r>
+        <w:rPr>
+          <w:rStyle w:val="VerbatimChar"/>
+        </w:rPr>
+        <w:t xml:space="preserve">## [13] igraph_1.0.1       rstudioapi_0.6     DBI_0.5           </w:t>
+      </w:r>
+      <w:r>
+        <w:br w:type="textWrapping"/>
+      </w:r>
+      <w:r>
+        <w:rPr>
+          <w:rStyle w:val="VerbatimChar"/>
+        </w:rPr>
+        <w:t xml:space="preserve">## [16] yaml_2.1.14        gridExtra_2.2.1    stringr_1.1.0     </w:t>
+      </w:r>
+      <w:r>
+        <w:br w:type="textWrapping"/>
+      </w:r>
+      <w:r>
+        <w:rPr>
+          <w:rStyle w:val="VerbatimChar"/>
+        </w:rPr>
+        <w:t xml:space="preserve">## [19] knitr_1.15.1       htmlwidgets_0.8    webshot_0.3.2.9001</w:t>
+      </w:r>
+      <w:r>
+        <w:br w:type="textWrapping"/>
+      </w:r>
+      <w:r>
+        <w:rPr>
+          <w:rStyle w:val="VerbatimChar"/>
+        </w:rPr>
+        <w:t xml:space="preserve">## [22] rprojroot_1.1      grid_3.3.2         R6_2.1.3          </w:t>
+      </w:r>
+      <w:r>
+        <w:br w:type="textWrapping"/>
+      </w:r>
+      <w:r>
+        <w:rPr>
+          <w:rStyle w:val="VerbatimChar"/>
+        </w:rPr>
+        <w:t xml:space="preserve">## [25] Rook_1.1-1         XML_3.98-1.4       rmarkdown_1.3     </w:t>
+      </w:r>
+      <w:r>
+        <w:br w:type="textWrapping"/>
+      </w:r>
+      <w:r>
+        <w:rPr>
+          <w:rStyle w:val="VerbatimChar"/>
+        </w:rPr>
+        <w:t xml:space="preserve">## [28] magrittr_1.5       backports_1.0.4    scales_0.4.1      </w:t>
+      </w:r>
+      <w:r>
+        <w:br w:type="textWrapping"/>
+      </w:r>
+      <w:r>
+        <w:rPr>
+          <w:rStyle w:val="VerbatimChar"/>
+        </w:rPr>
+        <w:t xml:space="preserve">## [31] htmltools_0.3.5    assertthat_0.1     colorspace_1.2-6  </w:t>
+      </w:r>
+      <w:r>
+        <w:br w:type="textWrapping"/>
+      </w:r>
+      <w:r>
+        <w:rPr>
+          <w:rStyle w:val="VerbatimChar"/>
+        </w:rPr>
+        <w:t xml:space="preserve">## [34] brew_1.0-6         labeling_0.3       stringi_1.1.2     </w:t>
+      </w:r>
+      <w:r>
+        <w:br w:type="textWrapping"/>
+      </w:r>
+      <w:r>
+        <w:rPr>
+          <w:rStyle w:val="VerbatimChar"/>
+        </w:rPr>
+        <w:t xml:space="preserve">## [37] visNetwork_1.0.3   lazyeval_0.2.0     munsell_0.4.3</w:t>
       </w:r>
     </w:p>
     <w:p>
@@ -9964,34 +12238,43 @@
         <w:rPr>
           <w:rStyle w:val="VerbatimChar"/>
         </w:rPr>
-        <w:t xml:space="preserve">##  [1] "ag_dict"          "FL_Atrazine"      "FL_Atrazine_new" </w:t>
-      </w:r>
-      <w:r>
-        <w:br w:type="textWrapping"/>
-      </w:r>
-      <w:r>
-        <w:rPr>
-          <w:rStyle w:val="VerbatimChar"/>
-        </w:rPr>
-        <w:t xml:space="preserve">##  [4] "FL_subset"        "pesticide_subset" "Pesticides"      </w:t>
-      </w:r>
-      <w:r>
-        <w:br w:type="textWrapping"/>
-      </w:r>
-      <w:r>
-        <w:rPr>
-          <w:rStyle w:val="VerbatimChar"/>
-        </w:rPr>
-        <w:t xml:space="preserve">##  [7] "state.regions"    "stateLevels"      "stateLevels2"    </w:t>
-      </w:r>
-      <w:r>
-        <w:br w:type="textWrapping"/>
-      </w:r>
-      <w:r>
-        <w:rPr>
-          <w:rStyle w:val="VerbatimChar"/>
-        </w:rPr>
-        <w:t xml:space="preserve">## [10] "states_map"</w:t>
+        <w:t xml:space="preserve">##  [1] "ag_dict"          "FL_3pest"         "FL_3pest_long"   </w:t>
+      </w:r>
+      <w:r>
+        <w:br w:type="textWrapping"/>
+      </w:r>
+      <w:r>
+        <w:rPr>
+          <w:rStyle w:val="VerbatimChar"/>
+        </w:rPr>
+        <w:t xml:space="preserve">##  [4] "FL_3pest_wide"    "FL_Atrazine"      "FL_Atrazine_new" </w:t>
+      </w:r>
+      <w:r>
+        <w:br w:type="textWrapping"/>
+      </w:r>
+      <w:r>
+        <w:rPr>
+          <w:rStyle w:val="VerbatimChar"/>
+        </w:rPr>
+        <w:t xml:space="preserve">##  [7] "FL_subset"        "pesticide_subset" "Pesticides"      </w:t>
+      </w:r>
+      <w:r>
+        <w:br w:type="textWrapping"/>
+      </w:r>
+      <w:r>
+        <w:rPr>
+          <w:rStyle w:val="VerbatimChar"/>
+        </w:rPr>
+        <w:t xml:space="preserve">## [10] "state.regions"    "stateLevels"      "stateLevels2"    </w:t>
+      </w:r>
+      <w:r>
+        <w:br w:type="textWrapping"/>
+      </w:r>
+      <w:r>
+        <w:rPr>
+          <w:rStyle w:val="VerbatimChar"/>
+        </w:rPr>
+        <w:t xml:space="preserve">## [13] "states_map"</w:t>
       </w:r>
     </w:p>
     <w:sectPr/>
@@ -10102,7 +12385,7 @@
     </w:lvl>
   </w:abstractNum>
   <w:abstractNum w:abstractNumId="990">
-    <w:nsid w:val="4c078c77"/>
+    <w:nsid w:val="43381493"/>
     <w:multiLevelType w:val="multilevel"/>
     <w:lvl w:ilvl="0">
       <w:numFmt w:val="bullet"/>
@@ -10183,7 +12466,7 @@
     </w:lvl>
   </w:abstractNum>
   <w:abstractNum w:abstractNumId="991">
-    <w:nsid w:val="9a97fa00"/>
+    <w:nsid w:val="786149bf"/>
     <w:multiLevelType w:val="multilevel"/>
     <w:lvl w:ilvl="0">
       <w:numFmt w:val="bullet"/>
@@ -10264,7 +12547,7 @@
     </w:lvl>
   </w:abstractNum>
   <w:abstractNum w:abstractNumId="99411">
-    <w:nsid w:val="6caf0d43"/>
+    <w:nsid w:val="5f0c04d6"/>
     <w:multiLevelType w:val="multilevel"/>
     <w:lvl w:ilvl="0">
       <w:start w:val="1"/>

</xml_diff>